<commit_message>
Added a basic 1st cycle ERD and modified the Use Cases
</commit_message>
<xml_diff>
--- a/Analysis/(19-10)Caso de Uso Tasker.docx
+++ b/Analysis/(19-10)Caso de Uso Tasker.docx
@@ -30,64 +30,6 @@
           <w:lang w:val="es-AR"/>
         </w:rPr>
       </w:pPr>
-      <w:r>
-        <w:rPr>
-          <w:rFonts w:ascii="Times New Roman" w:hAnsi="Times New Roman" w:cs="Times New Roman"/>
-          <w:noProof/>
-          <w:sz w:val="28"/>
-          <w:szCs w:val="28"/>
-          <w:lang w:val="es-AR"/>
-        </w:rPr>
-        <w:drawing>
-          <wp:anchor distT="0" distB="0" distL="114300" distR="114300" simplePos="0" relativeHeight="251658240" behindDoc="0" locked="0" layoutInCell="1" allowOverlap="1" wp14:anchorId="3F946780" wp14:editId="441EE486">
-            <wp:simplePos x="0" y="0"/>
-            <wp:positionH relativeFrom="margin">
-              <wp:align>right</wp:align>
-            </wp:positionH>
-            <wp:positionV relativeFrom="margin">
-              <wp:posOffset>728345</wp:posOffset>
-            </wp:positionV>
-            <wp:extent cx="5400040" cy="4693285"/>
-            <wp:effectExtent l="0" t="0" r="0" b="0"/>
-            <wp:wrapSquare wrapText="bothSides"/>
-            <wp:docPr id="1309074138" name="Imagen 1"/>
-            <wp:cNvGraphicFramePr>
-              <a:graphicFrameLocks xmlns:a="http://schemas.openxmlformats.org/drawingml/2006/main" noChangeAspect="1"/>
-            </wp:cNvGraphicFramePr>
-            <a:graphic xmlns:a="http://schemas.openxmlformats.org/drawingml/2006/main">
-              <a:graphicData uri="http://schemas.openxmlformats.org/drawingml/2006/picture">
-                <pic:pic xmlns:pic="http://schemas.openxmlformats.org/drawingml/2006/picture">
-                  <pic:nvPicPr>
-                    <pic:cNvPr id="1309074138" name="Imagen 1309074138"/>
-                    <pic:cNvPicPr/>
-                  </pic:nvPicPr>
-                  <pic:blipFill>
-                    <a:blip r:embed="rId5" cstate="print">
-                      <a:extLst>
-                        <a:ext uri="{28A0092B-C50C-407E-A947-70E740481C1C}">
-                          <a14:useLocalDpi xmlns:a14="http://schemas.microsoft.com/office/drawing/2010/main" val="0"/>
-                        </a:ext>
-                      </a:extLst>
-                    </a:blip>
-                    <a:stretch>
-                      <a:fillRect/>
-                    </a:stretch>
-                  </pic:blipFill>
-                  <pic:spPr>
-                    <a:xfrm>
-                      <a:off x="0" y="0"/>
-                      <a:ext cx="5400040" cy="4693285"/>
-                    </a:xfrm>
-                    <a:prstGeom prst="rect">
-                      <a:avLst/>
-                    </a:prstGeom>
-                  </pic:spPr>
-                </pic:pic>
-              </a:graphicData>
-            </a:graphic>
-          </wp:anchor>
-        </w:drawing>
-      </w:r>
       <w:r>
         <w:rPr>
           <w:rFonts w:ascii="Times New Roman" w:hAnsi="Times New Roman" w:cs="Times New Roman"/>
@@ -701,7 +643,6 @@
                 <w:szCs w:val="24"/>
                 <w:lang w:val="es-AR"/>
               </w:rPr>
-              <w:lastRenderedPageBreak/>
               <w:t>El sistema le pide seleccionar una repetición o ninguna</w:t>
             </w:r>
             <w:r>
@@ -836,7 +777,6 @@
                 <w:szCs w:val="24"/>
                 <w:lang w:val="es-AR"/>
               </w:rPr>
-              <w:lastRenderedPageBreak/>
               <w:t>Flujo Alternativo:</w:t>
             </w:r>
           </w:p>
@@ -1728,7 +1668,6 @@
                 <w:szCs w:val="24"/>
                 <w:lang w:val="es-AR"/>
               </w:rPr>
-              <w:lastRenderedPageBreak/>
               <w:t>Postcondición:</w:t>
             </w:r>
           </w:p>
@@ -2545,17 +2484,15 @@
               </w:rPr>
               <w:t xml:space="preserve">Se guarda que una tarea pendiente ya se </w:t>
             </w:r>
-            <w:proofErr w:type="spellStart"/>
-            <w:r>
-              <w:rPr>
-                <w:rFonts w:ascii="Times New Roman" w:hAnsi="Times New Roman" w:cs="Times New Roman"/>
-                <w:sz w:val="24"/>
-                <w:szCs w:val="24"/>
-                <w:lang w:val="es-AR"/>
-              </w:rPr>
-              <w:t>realizo</w:t>
-            </w:r>
-            <w:proofErr w:type="spellEnd"/>
+            <w:r>
+              <w:rPr>
+                <w:rFonts w:ascii="Times New Roman" w:hAnsi="Times New Roman" w:cs="Times New Roman"/>
+                <w:sz w:val="24"/>
+                <w:szCs w:val="24"/>
+                <w:lang w:val="es-AR"/>
+              </w:rPr>
+              <w:t>realizó</w:t>
+            </w:r>
             <w:r>
               <w:rPr>
                 <w:rFonts w:ascii="Times New Roman" w:hAnsi="Times New Roman" w:cs="Times New Roman"/>
@@ -3195,7 +3132,6 @@
                 <w:szCs w:val="24"/>
                 <w:lang w:val="es-AR"/>
               </w:rPr>
-              <w:lastRenderedPageBreak/>
               <w:t>Activación</w:t>
             </w:r>
           </w:p>
@@ -4097,6 +4033,7 @@
                 <w:szCs w:val="24"/>
                 <w:lang w:val="es-AR"/>
               </w:rPr>
+              <w:lastRenderedPageBreak/>
               <w:t>2.2 El sistema llama al punto de Extensión: Eliminar Categorías CU-8</w:t>
             </w:r>
             <w:r>
@@ -4132,6 +4069,7 @@
                 <w:szCs w:val="24"/>
                 <w:lang w:val="es-AR"/>
               </w:rPr>
+              <w:lastRenderedPageBreak/>
               <w:t>Postcondición:</w:t>
             </w:r>
           </w:p>
@@ -4696,7 +4634,6 @@
                 <w:szCs w:val="24"/>
                 <w:lang w:val="es-AR"/>
               </w:rPr>
-              <w:lastRenderedPageBreak/>
               <w:t>Caso de Uso:</w:t>
             </w:r>
           </w:p>
@@ -5724,6 +5661,7 @@
                 <w:szCs w:val="24"/>
                 <w:lang w:val="es-AR"/>
               </w:rPr>
+              <w:lastRenderedPageBreak/>
               <w:t xml:space="preserve">2.2 </w:t>
             </w:r>
             <w:r>
@@ -5759,6 +5697,7 @@
                 <w:szCs w:val="24"/>
                 <w:lang w:val="es-AR"/>
               </w:rPr>
+              <w:lastRenderedPageBreak/>
               <w:t>Postcondición:</w:t>
             </w:r>
           </w:p>
@@ -5924,17 +5863,15 @@
               </w:rPr>
               <w:t xml:space="preserve">Se agrega un widget en alguna de </w:t>
             </w:r>
-            <w:proofErr w:type="gramStart"/>
-            <w:r>
-              <w:rPr>
-                <w:rFonts w:ascii="Times New Roman" w:hAnsi="Times New Roman" w:cs="Times New Roman"/>
-                <w:sz w:val="24"/>
-                <w:szCs w:val="24"/>
-                <w:lang w:val="es-AR"/>
-              </w:rPr>
-              <w:t>las pantalla</w:t>
-            </w:r>
-            <w:proofErr w:type="gramEnd"/>
+            <w:r>
+              <w:rPr>
+                <w:rFonts w:ascii="Times New Roman" w:hAnsi="Times New Roman" w:cs="Times New Roman"/>
+                <w:sz w:val="24"/>
+                <w:szCs w:val="24"/>
+                <w:lang w:val="es-AR"/>
+              </w:rPr>
+              <w:t>las pantallas</w:t>
+            </w:r>
             <w:r>
               <w:rPr>
                 <w:rFonts w:ascii="Times New Roman" w:hAnsi="Times New Roman" w:cs="Times New Roman"/>
@@ -6044,17 +5981,15 @@
               </w:rPr>
               <w:t>Presionar en el botón ‘+</w:t>
             </w:r>
-            <w:proofErr w:type="gramStart"/>
-            <w:r>
-              <w:rPr>
-                <w:rFonts w:ascii="Times New Roman" w:hAnsi="Times New Roman" w:cs="Times New Roman"/>
-                <w:sz w:val="24"/>
-                <w:szCs w:val="24"/>
-                <w:lang w:val="es-AR"/>
-              </w:rPr>
-              <w:t>’  de</w:t>
-            </w:r>
-            <w:proofErr w:type="gramEnd"/>
+            <w:r>
+              <w:rPr>
+                <w:rFonts w:ascii="Times New Roman" w:hAnsi="Times New Roman" w:cs="Times New Roman"/>
+                <w:sz w:val="24"/>
+                <w:szCs w:val="24"/>
+                <w:lang w:val="es-AR"/>
+              </w:rPr>
+              <w:t>’ de</w:t>
+            </w:r>
             <w:r>
               <w:rPr>
                 <w:rFonts w:ascii="Times New Roman" w:hAnsi="Times New Roman" w:cs="Times New Roman"/>
@@ -6353,7 +6288,6 @@
                 <w:szCs w:val="24"/>
                 <w:lang w:val="es-AR"/>
               </w:rPr>
-              <w:lastRenderedPageBreak/>
               <w:t>El sistema vuelve a la pantalla de widgets.</w:t>
             </w:r>
           </w:p>
@@ -6380,7 +6314,6 @@
                 <w:szCs w:val="24"/>
                 <w:lang w:val="es-AR"/>
               </w:rPr>
-              <w:lastRenderedPageBreak/>
               <w:t>Flujo Alternativo:</w:t>
             </w:r>
           </w:p>
@@ -7099,6 +7032,44 @@
                 <w:lang w:val="es-AR"/>
               </w:rPr>
             </w:pPr>
+            <w:r>
+              <w:rPr>
+                <w:rFonts w:ascii="Times New Roman" w:hAnsi="Times New Roman" w:cs="Times New Roman"/>
+                <w:sz w:val="24"/>
+                <w:szCs w:val="24"/>
+                <w:lang w:val="es-AR"/>
+              </w:rPr>
+              <w:t>Este caso de uso es solo para mi otro proyecto el Shelda-Link. Pero pueden implementar para otros dispositivos.</w:t>
+            </w:r>
+          </w:p>
+          <w:p>
+            <w:pPr>
+              <w:rPr>
+                <w:rFonts w:ascii="Times New Roman" w:hAnsi="Times New Roman" w:cs="Times New Roman"/>
+                <w:sz w:val="24"/>
+                <w:szCs w:val="24"/>
+                <w:lang w:val="es-AR"/>
+              </w:rPr>
+            </w:pPr>
+          </w:p>
+          <w:p>
+            <w:pPr>
+              <w:rPr>
+                <w:rFonts w:ascii="Times New Roman" w:hAnsi="Times New Roman" w:cs="Times New Roman"/>
+                <w:sz w:val="24"/>
+                <w:szCs w:val="24"/>
+                <w:lang w:val="es-AR"/>
+              </w:rPr>
+            </w:pPr>
+            <w:r>
+              <w:rPr>
+                <w:rFonts w:ascii="Times New Roman" w:hAnsi="Times New Roman" w:cs="Times New Roman"/>
+                <w:sz w:val="24"/>
+                <w:szCs w:val="24"/>
+                <w:lang w:val="es-AR"/>
+              </w:rPr>
+              <w:t>Se conecta vía bluetooth con el Shelda-Link</w:t>
+            </w:r>
           </w:p>
         </w:tc>
       </w:tr>
@@ -7140,6 +7111,15 @@
                 <w:lang w:val="es-AR"/>
               </w:rPr>
             </w:pPr>
+            <w:r>
+              <w:rPr>
+                <w:rFonts w:ascii="Times New Roman" w:hAnsi="Times New Roman" w:cs="Times New Roman"/>
+                <w:sz w:val="24"/>
+                <w:szCs w:val="24"/>
+                <w:lang w:val="es-AR"/>
+              </w:rPr>
+              <w:t>Usuario</w:t>
+            </w:r>
           </w:p>
         </w:tc>
       </w:tr>
@@ -7181,6 +7161,15 @@
                 <w:lang w:val="es-AR"/>
               </w:rPr>
             </w:pPr>
+            <w:r>
+              <w:rPr>
+                <w:rFonts w:ascii="Times New Roman" w:hAnsi="Times New Roman" w:cs="Times New Roman"/>
+                <w:sz w:val="24"/>
+                <w:szCs w:val="24"/>
+                <w:lang w:val="es-AR"/>
+              </w:rPr>
+              <w:t xml:space="preserve">Se presiona el botón ‘Smartwatch’ </w:t>
+            </w:r>
           </w:p>
         </w:tc>
       </w:tr>
@@ -7205,6 +7194,7 @@
                 <w:szCs w:val="24"/>
                 <w:lang w:val="es-AR"/>
               </w:rPr>
+              <w:lastRenderedPageBreak/>
               <w:t>Precondición:</w:t>
             </w:r>
           </w:p>
@@ -7222,6 +7212,15 @@
                 <w:lang w:val="es-AR"/>
               </w:rPr>
             </w:pPr>
+            <w:r>
+              <w:rPr>
+                <w:rFonts w:ascii="Times New Roman" w:hAnsi="Times New Roman" w:cs="Times New Roman"/>
+                <w:sz w:val="24"/>
+                <w:szCs w:val="24"/>
+                <w:lang w:val="es-AR"/>
+              </w:rPr>
+              <w:t>Encontrarse en la pantalla ‘Lista’ y no haber seleccionado ninguna tarea</w:t>
+            </w:r>
           </w:p>
         </w:tc>
       </w:tr>
@@ -7256,13 +7255,195 @@
           </w:tcPr>
           <w:p>
             <w:pPr>
-              <w:rPr>
-                <w:rFonts w:ascii="Times New Roman" w:hAnsi="Times New Roman" w:cs="Times New Roman"/>
-                <w:sz w:val="24"/>
-                <w:szCs w:val="24"/>
-                <w:lang w:val="es-AR"/>
-              </w:rPr>
-            </w:pPr>
+              <w:pStyle w:val="Prrafodelista"/>
+              <w:numPr>
+                <w:ilvl w:val="0"/>
+                <w:numId w:val="16"/>
+              </w:numPr>
+              <w:rPr>
+                <w:rFonts w:ascii="Times New Roman" w:hAnsi="Times New Roman" w:cs="Times New Roman"/>
+                <w:sz w:val="24"/>
+                <w:szCs w:val="24"/>
+                <w:lang w:val="es-AR"/>
+              </w:rPr>
+            </w:pPr>
+            <w:r>
+              <w:rPr>
+                <w:rFonts w:ascii="Times New Roman" w:hAnsi="Times New Roman" w:cs="Times New Roman"/>
+                <w:sz w:val="24"/>
+                <w:szCs w:val="24"/>
+                <w:lang w:val="es-AR"/>
+              </w:rPr>
+              <w:t>El sistema despliega una nueva pantalla y pide al usuario activar el bluetooth del teléfono.</w:t>
+            </w:r>
+          </w:p>
+          <w:p>
+            <w:pPr>
+              <w:pStyle w:val="Prrafodelista"/>
+              <w:numPr>
+                <w:ilvl w:val="0"/>
+                <w:numId w:val="16"/>
+              </w:numPr>
+              <w:rPr>
+                <w:rFonts w:ascii="Times New Roman" w:hAnsi="Times New Roman" w:cs="Times New Roman"/>
+                <w:sz w:val="24"/>
+                <w:szCs w:val="24"/>
+                <w:lang w:val="es-AR"/>
+              </w:rPr>
+            </w:pPr>
+            <w:r>
+              <w:rPr>
+                <w:rFonts w:ascii="Times New Roman" w:hAnsi="Times New Roman" w:cs="Times New Roman"/>
+                <w:sz w:val="24"/>
+                <w:szCs w:val="24"/>
+                <w:lang w:val="es-AR"/>
+              </w:rPr>
+              <w:t>El usuario acepta.</w:t>
+            </w:r>
+          </w:p>
+          <w:p>
+            <w:pPr>
+              <w:pStyle w:val="Prrafodelista"/>
+              <w:numPr>
+                <w:ilvl w:val="0"/>
+                <w:numId w:val="16"/>
+              </w:numPr>
+              <w:rPr>
+                <w:rFonts w:ascii="Times New Roman" w:hAnsi="Times New Roman" w:cs="Times New Roman"/>
+                <w:sz w:val="24"/>
+                <w:szCs w:val="24"/>
+                <w:lang w:val="es-AR"/>
+              </w:rPr>
+            </w:pPr>
+            <w:r>
+              <w:rPr>
+                <w:rFonts w:ascii="Times New Roman" w:hAnsi="Times New Roman" w:cs="Times New Roman"/>
+                <w:sz w:val="24"/>
+                <w:szCs w:val="24"/>
+                <w:lang w:val="es-AR"/>
+              </w:rPr>
+              <w:t>El sistema busca todos los dispositivos bluetooth y los lista en la pantalla.</w:t>
+            </w:r>
+          </w:p>
+          <w:p>
+            <w:pPr>
+              <w:pStyle w:val="Prrafodelista"/>
+              <w:numPr>
+                <w:ilvl w:val="0"/>
+                <w:numId w:val="16"/>
+              </w:numPr>
+              <w:rPr>
+                <w:rFonts w:ascii="Times New Roman" w:hAnsi="Times New Roman" w:cs="Times New Roman"/>
+                <w:sz w:val="24"/>
+                <w:szCs w:val="24"/>
+                <w:lang w:val="es-AR"/>
+              </w:rPr>
+            </w:pPr>
+            <w:r>
+              <w:rPr>
+                <w:rFonts w:ascii="Times New Roman" w:hAnsi="Times New Roman" w:cs="Times New Roman"/>
+                <w:sz w:val="24"/>
+                <w:szCs w:val="24"/>
+                <w:lang w:val="es-AR"/>
+              </w:rPr>
+              <w:t>El usuario presiona en uno de los dispositivos listados.</w:t>
+            </w:r>
+          </w:p>
+          <w:p>
+            <w:pPr>
+              <w:pStyle w:val="Prrafodelista"/>
+              <w:numPr>
+                <w:ilvl w:val="0"/>
+                <w:numId w:val="16"/>
+              </w:numPr>
+              <w:rPr>
+                <w:rFonts w:ascii="Times New Roman" w:hAnsi="Times New Roman" w:cs="Times New Roman"/>
+                <w:sz w:val="24"/>
+                <w:szCs w:val="24"/>
+                <w:lang w:val="es-AR"/>
+              </w:rPr>
+            </w:pPr>
+            <w:r>
+              <w:rPr>
+                <w:rFonts w:ascii="Times New Roman" w:hAnsi="Times New Roman" w:cs="Times New Roman"/>
+                <w:sz w:val="24"/>
+                <w:szCs w:val="24"/>
+                <w:lang w:val="es-AR"/>
+              </w:rPr>
+              <w:t>El sistema conecta con el dispositivo.</w:t>
+            </w:r>
+          </w:p>
+          <w:p>
+            <w:pPr>
+              <w:pStyle w:val="Prrafodelista"/>
+              <w:numPr>
+                <w:ilvl w:val="0"/>
+                <w:numId w:val="16"/>
+              </w:numPr>
+              <w:rPr>
+                <w:rFonts w:ascii="Times New Roman" w:hAnsi="Times New Roman" w:cs="Times New Roman"/>
+                <w:sz w:val="24"/>
+                <w:szCs w:val="24"/>
+                <w:lang w:val="es-AR"/>
+              </w:rPr>
+            </w:pPr>
+            <w:r>
+              <w:rPr>
+                <w:rFonts w:ascii="Times New Roman" w:hAnsi="Times New Roman" w:cs="Times New Roman"/>
+                <w:sz w:val="24"/>
+                <w:szCs w:val="24"/>
+                <w:lang w:val="es-AR"/>
+              </w:rPr>
+              <w:t>El sistema pide una confirmación del usuario.</w:t>
+            </w:r>
+          </w:p>
+          <w:p>
+            <w:pPr>
+              <w:pStyle w:val="Prrafodelista"/>
+              <w:numPr>
+                <w:ilvl w:val="0"/>
+                <w:numId w:val="16"/>
+              </w:numPr>
+              <w:rPr>
+                <w:rFonts w:ascii="Times New Roman" w:hAnsi="Times New Roman" w:cs="Times New Roman"/>
+                <w:sz w:val="24"/>
+                <w:szCs w:val="24"/>
+                <w:lang w:val="es-AR"/>
+              </w:rPr>
+            </w:pPr>
+            <w:r>
+              <w:rPr>
+                <w:rFonts w:ascii="Times New Roman" w:hAnsi="Times New Roman" w:cs="Times New Roman"/>
+                <w:sz w:val="24"/>
+                <w:szCs w:val="24"/>
+                <w:lang w:val="es-AR"/>
+              </w:rPr>
+              <w:t>El usuario acepta.</w:t>
+            </w:r>
+          </w:p>
+          <w:p>
+            <w:pPr>
+              <w:pStyle w:val="Prrafodelista"/>
+              <w:numPr>
+                <w:ilvl w:val="0"/>
+                <w:numId w:val="16"/>
+              </w:numPr>
+              <w:rPr>
+                <w:rFonts w:ascii="Times New Roman" w:hAnsi="Times New Roman" w:cs="Times New Roman"/>
+                <w:sz w:val="24"/>
+                <w:szCs w:val="24"/>
+                <w:lang w:val="es-AR"/>
+              </w:rPr>
+            </w:pPr>
+            <w:r>
+              <w:rPr>
+                <w:rFonts w:ascii="Times New Roman" w:hAnsi="Times New Roman" w:cs="Times New Roman"/>
+                <w:sz w:val="24"/>
+                <w:szCs w:val="24"/>
+                <w:lang w:val="es-AR"/>
+              </w:rPr>
+              <w:t>El sistema vuelve a la pantalla de ‘Lista’.</w:t>
+            </w:r>
           </w:p>
         </w:tc>
       </w:tr>
@@ -7304,6 +7485,101 @@
                 <w:lang w:val="es-AR"/>
               </w:rPr>
             </w:pPr>
+            <w:r>
+              <w:rPr>
+                <w:rFonts w:ascii="Times New Roman" w:hAnsi="Times New Roman" w:cs="Times New Roman"/>
+                <w:sz w:val="24"/>
+                <w:szCs w:val="24"/>
+                <w:lang w:val="es-AR"/>
+              </w:rPr>
+              <w:t>2.1. El usuario no acepta.</w:t>
+            </w:r>
+          </w:p>
+          <w:p>
+            <w:pPr>
+              <w:rPr>
+                <w:rFonts w:ascii="Times New Roman" w:hAnsi="Times New Roman" w:cs="Times New Roman"/>
+                <w:sz w:val="24"/>
+                <w:szCs w:val="24"/>
+                <w:lang w:val="es-AR"/>
+              </w:rPr>
+            </w:pPr>
+            <w:r>
+              <w:rPr>
+                <w:rFonts w:ascii="Times New Roman" w:hAnsi="Times New Roman" w:cs="Times New Roman"/>
+                <w:sz w:val="24"/>
+                <w:szCs w:val="24"/>
+                <w:lang w:val="es-AR"/>
+              </w:rPr>
+              <w:t>2.2. El sistema informa que no se puede avanzar en ese caso y toma el paso 8.</w:t>
+            </w:r>
+          </w:p>
+          <w:p>
+            <w:pPr>
+              <w:rPr>
+                <w:rFonts w:ascii="Times New Roman" w:hAnsi="Times New Roman" w:cs="Times New Roman"/>
+                <w:sz w:val="24"/>
+                <w:szCs w:val="24"/>
+                <w:lang w:val="es-AR"/>
+              </w:rPr>
+            </w:pPr>
+          </w:p>
+          <w:p>
+            <w:pPr>
+              <w:rPr>
+                <w:rFonts w:ascii="Times New Roman" w:hAnsi="Times New Roman" w:cs="Times New Roman"/>
+                <w:sz w:val="24"/>
+                <w:szCs w:val="24"/>
+                <w:lang w:val="es-AR"/>
+              </w:rPr>
+            </w:pPr>
+            <w:r>
+              <w:rPr>
+                <w:rFonts w:ascii="Times New Roman" w:hAnsi="Times New Roman" w:cs="Times New Roman"/>
+                <w:sz w:val="24"/>
+                <w:szCs w:val="24"/>
+                <w:lang w:val="es-AR"/>
+              </w:rPr>
+              <w:t>5.1. El sistema falla al conectar al dispositivo, informa el error y la razón al usuario, espera confirmación.</w:t>
+            </w:r>
+          </w:p>
+          <w:p>
+            <w:pPr>
+              <w:rPr>
+                <w:rFonts w:ascii="Times New Roman" w:hAnsi="Times New Roman" w:cs="Times New Roman"/>
+                <w:sz w:val="24"/>
+                <w:szCs w:val="24"/>
+                <w:lang w:val="es-AR"/>
+              </w:rPr>
+            </w:pPr>
+            <w:r>
+              <w:rPr>
+                <w:rFonts w:ascii="Times New Roman" w:hAnsi="Times New Roman" w:cs="Times New Roman"/>
+                <w:sz w:val="24"/>
+                <w:szCs w:val="24"/>
+                <w:lang w:val="es-AR"/>
+              </w:rPr>
+              <w:t>5.2. El usuario confirma.</w:t>
+            </w:r>
+          </w:p>
+          <w:p>
+            <w:pPr>
+              <w:rPr>
+                <w:rFonts w:ascii="Times New Roman" w:hAnsi="Times New Roman" w:cs="Times New Roman"/>
+                <w:sz w:val="24"/>
+                <w:szCs w:val="24"/>
+                <w:lang w:val="es-AR"/>
+              </w:rPr>
+            </w:pPr>
+            <w:r>
+              <w:rPr>
+                <w:rFonts w:ascii="Times New Roman" w:hAnsi="Times New Roman" w:cs="Times New Roman"/>
+                <w:sz w:val="24"/>
+                <w:szCs w:val="24"/>
+                <w:lang w:val="es-AR"/>
+              </w:rPr>
+              <w:t>5.3. El sistema toma el paso 8.</w:t>
+            </w:r>
           </w:p>
         </w:tc>
       </w:tr>
@@ -7345,6 +7621,24 @@
                 <w:lang w:val="es-AR"/>
               </w:rPr>
             </w:pPr>
+            <w:r>
+              <w:rPr>
+                <w:rFonts w:ascii="Times New Roman" w:hAnsi="Times New Roman" w:cs="Times New Roman"/>
+                <w:sz w:val="24"/>
+                <w:szCs w:val="24"/>
+                <w:lang w:val="es-AR"/>
+              </w:rPr>
+              <w:t xml:space="preserve">Se </w:t>
+            </w:r>
+            <w:r>
+              <w:rPr>
+                <w:rFonts w:ascii="Times New Roman" w:hAnsi="Times New Roman" w:cs="Times New Roman"/>
+                <w:sz w:val="24"/>
+                <w:szCs w:val="24"/>
+                <w:lang w:val="es-AR"/>
+              </w:rPr>
+              <w:t>mantiene la conexión con el smartwatch.</w:t>
+            </w:r>
           </w:p>
         </w:tc>
       </w:tr>
@@ -7466,6 +7760,15 @@
                 <w:lang w:val="es-AR"/>
               </w:rPr>
             </w:pPr>
+            <w:r>
+              <w:rPr>
+                <w:rFonts w:ascii="Times New Roman" w:hAnsi="Times New Roman" w:cs="Times New Roman"/>
+                <w:sz w:val="24"/>
+                <w:szCs w:val="24"/>
+                <w:lang w:val="es-AR"/>
+              </w:rPr>
+              <w:t>Se muestra una notificación en el teléfono del usuario</w:t>
+            </w:r>
           </w:p>
         </w:tc>
       </w:tr>
@@ -7507,6 +7810,15 @@
                 <w:lang w:val="es-AR"/>
               </w:rPr>
             </w:pPr>
+            <w:r>
+              <w:rPr>
+                <w:rFonts w:ascii="Times New Roman" w:hAnsi="Times New Roman" w:cs="Times New Roman"/>
+                <w:sz w:val="24"/>
+                <w:szCs w:val="24"/>
+                <w:lang w:val="es-AR"/>
+              </w:rPr>
+              <w:t>Usuario</w:t>
+            </w:r>
           </w:p>
         </w:tc>
       </w:tr>
@@ -7548,6 +7860,15 @@
                 <w:lang w:val="es-AR"/>
               </w:rPr>
             </w:pPr>
+            <w:r>
+              <w:rPr>
+                <w:rFonts w:ascii="Times New Roman" w:hAnsi="Times New Roman" w:cs="Times New Roman"/>
+                <w:sz w:val="24"/>
+                <w:szCs w:val="24"/>
+                <w:lang w:val="es-AR"/>
+              </w:rPr>
+              <w:t>Al considerado inicio del día, en Argentina las 6:00 am</w:t>
+            </w:r>
           </w:p>
         </w:tc>
       </w:tr>
@@ -7589,6 +7910,15 @@
                 <w:lang w:val="es-AR"/>
               </w:rPr>
             </w:pPr>
+            <w:r>
+              <w:rPr>
+                <w:rFonts w:ascii="Times New Roman" w:hAnsi="Times New Roman" w:cs="Times New Roman"/>
+                <w:sz w:val="24"/>
+                <w:szCs w:val="24"/>
+                <w:lang w:val="es-AR"/>
+              </w:rPr>
+              <w:t>-</w:t>
+            </w:r>
           </w:p>
         </w:tc>
       </w:tr>
@@ -7623,13 +7953,99 @@
           </w:tcPr>
           <w:p>
             <w:pPr>
-              <w:rPr>
-                <w:rFonts w:ascii="Times New Roman" w:hAnsi="Times New Roman" w:cs="Times New Roman"/>
-                <w:sz w:val="24"/>
-                <w:szCs w:val="24"/>
-                <w:lang w:val="es-AR"/>
-              </w:rPr>
-            </w:pPr>
+              <w:pStyle w:val="Prrafodelista"/>
+              <w:numPr>
+                <w:ilvl w:val="0"/>
+                <w:numId w:val="15"/>
+              </w:numPr>
+              <w:rPr>
+                <w:rFonts w:ascii="Times New Roman" w:hAnsi="Times New Roman" w:cs="Times New Roman"/>
+                <w:sz w:val="24"/>
+                <w:szCs w:val="24"/>
+                <w:lang w:val="es-AR"/>
+              </w:rPr>
+            </w:pPr>
+            <w:r>
+              <w:rPr>
+                <w:rFonts w:ascii="Times New Roman" w:hAnsi="Times New Roman" w:cs="Times New Roman"/>
+                <w:sz w:val="24"/>
+                <w:szCs w:val="24"/>
+                <w:lang w:val="es-AR"/>
+              </w:rPr>
+              <w:t>El sistema busca las tareas que tienen como fecha el día actual o las que se repiten.</w:t>
+            </w:r>
+          </w:p>
+          <w:p>
+            <w:pPr>
+              <w:pStyle w:val="Prrafodelista"/>
+              <w:numPr>
+                <w:ilvl w:val="0"/>
+                <w:numId w:val="15"/>
+              </w:numPr>
+              <w:rPr>
+                <w:rFonts w:ascii="Times New Roman" w:hAnsi="Times New Roman" w:cs="Times New Roman"/>
+                <w:sz w:val="24"/>
+                <w:szCs w:val="24"/>
+                <w:lang w:val="es-AR"/>
+              </w:rPr>
+            </w:pPr>
+            <w:r>
+              <w:rPr>
+                <w:rFonts w:ascii="Times New Roman" w:hAnsi="Times New Roman" w:cs="Times New Roman"/>
+                <w:sz w:val="24"/>
+                <w:szCs w:val="24"/>
+                <w:lang w:val="es-AR"/>
+              </w:rPr>
+              <w:t>El sistema manda una notificación al teléfono.</w:t>
+            </w:r>
+          </w:p>
+          <w:p>
+            <w:pPr>
+              <w:pStyle w:val="Prrafodelista"/>
+              <w:numPr>
+                <w:ilvl w:val="0"/>
+                <w:numId w:val="15"/>
+              </w:numPr>
+              <w:rPr>
+                <w:rFonts w:ascii="Times New Roman" w:hAnsi="Times New Roman" w:cs="Times New Roman"/>
+                <w:sz w:val="24"/>
+                <w:szCs w:val="24"/>
+                <w:lang w:val="es-AR"/>
+              </w:rPr>
+            </w:pPr>
+            <w:r>
+              <w:rPr>
+                <w:rFonts w:ascii="Times New Roman" w:hAnsi="Times New Roman" w:cs="Times New Roman"/>
+                <w:sz w:val="24"/>
+                <w:szCs w:val="24"/>
+                <w:lang w:val="es-AR"/>
+              </w:rPr>
+              <w:t>El usuario ve la notificación y confirma.</w:t>
+            </w:r>
+          </w:p>
+          <w:p>
+            <w:pPr>
+              <w:pStyle w:val="Prrafodelista"/>
+              <w:numPr>
+                <w:ilvl w:val="0"/>
+                <w:numId w:val="15"/>
+              </w:numPr>
+              <w:rPr>
+                <w:rFonts w:ascii="Times New Roman" w:hAnsi="Times New Roman" w:cs="Times New Roman"/>
+                <w:sz w:val="24"/>
+                <w:szCs w:val="24"/>
+                <w:lang w:val="es-AR"/>
+              </w:rPr>
+            </w:pPr>
+            <w:r>
+              <w:rPr>
+                <w:rFonts w:ascii="Times New Roman" w:hAnsi="Times New Roman" w:cs="Times New Roman"/>
+                <w:sz w:val="24"/>
+                <w:szCs w:val="24"/>
+                <w:lang w:val="es-AR"/>
+              </w:rPr>
+              <w:t>El sistema elimina la notificación.</w:t>
+            </w:r>
           </w:p>
         </w:tc>
       </w:tr>
@@ -7671,6 +8087,15 @@
                 <w:lang w:val="es-AR"/>
               </w:rPr>
             </w:pPr>
+            <w:r>
+              <w:rPr>
+                <w:rFonts w:ascii="Times New Roman" w:hAnsi="Times New Roman" w:cs="Times New Roman"/>
+                <w:sz w:val="24"/>
+                <w:szCs w:val="24"/>
+                <w:lang w:val="es-AR"/>
+              </w:rPr>
+              <w:t>-</w:t>
+            </w:r>
           </w:p>
         </w:tc>
       </w:tr>
@@ -7712,6 +8137,15 @@
                 <w:lang w:val="es-AR"/>
               </w:rPr>
             </w:pPr>
+            <w:r>
+              <w:rPr>
+                <w:rFonts w:ascii="Times New Roman" w:hAnsi="Times New Roman" w:cs="Times New Roman"/>
+                <w:sz w:val="24"/>
+                <w:szCs w:val="24"/>
+                <w:lang w:val="es-AR"/>
+              </w:rPr>
+              <w:t>Se mantiene informado al usuario</w:t>
+            </w:r>
           </w:p>
         </w:tc>
       </w:tr>
@@ -7870,6 +8304,95 @@
     </w:lvl>
   </w:abstractNum>
   <w:abstractNum w:abstractNumId="1" w15:restartNumberingAfterBreak="0">
+    <w:nsid w:val="30044BD4"/>
+    <w:multiLevelType w:val="hybridMultilevel"/>
+    <w:tmpl w:val="65D057AA"/>
+    <w:lvl w:ilvl="0" w:tplc="0C0A000F">
+      <w:start w:val="1"/>
+      <w:numFmt w:val="decimal"/>
+      <w:lvlText w:val="%1."/>
+      <w:lvlJc w:val="left"/>
+      <w:pPr>
+        <w:ind w:left="720" w:hanging="360"/>
+      </w:pPr>
+      <w:rPr>
+        <w:rFonts w:hint="default"/>
+      </w:rPr>
+    </w:lvl>
+    <w:lvl w:ilvl="1" w:tplc="0C0A0019" w:tentative="1">
+      <w:start w:val="1"/>
+      <w:numFmt w:val="lowerLetter"/>
+      <w:lvlText w:val="%2."/>
+      <w:lvlJc w:val="left"/>
+      <w:pPr>
+        <w:ind w:left="1440" w:hanging="360"/>
+      </w:pPr>
+    </w:lvl>
+    <w:lvl w:ilvl="2" w:tplc="0C0A001B" w:tentative="1">
+      <w:start w:val="1"/>
+      <w:numFmt w:val="lowerRoman"/>
+      <w:lvlText w:val="%3."/>
+      <w:lvlJc w:val="right"/>
+      <w:pPr>
+        <w:ind w:left="2160" w:hanging="180"/>
+      </w:pPr>
+    </w:lvl>
+    <w:lvl w:ilvl="3" w:tplc="0C0A000F" w:tentative="1">
+      <w:start w:val="1"/>
+      <w:numFmt w:val="decimal"/>
+      <w:lvlText w:val="%4."/>
+      <w:lvlJc w:val="left"/>
+      <w:pPr>
+        <w:ind w:left="2880" w:hanging="360"/>
+      </w:pPr>
+    </w:lvl>
+    <w:lvl w:ilvl="4" w:tplc="0C0A0019" w:tentative="1">
+      <w:start w:val="1"/>
+      <w:numFmt w:val="lowerLetter"/>
+      <w:lvlText w:val="%5."/>
+      <w:lvlJc w:val="left"/>
+      <w:pPr>
+        <w:ind w:left="3600" w:hanging="360"/>
+      </w:pPr>
+    </w:lvl>
+    <w:lvl w:ilvl="5" w:tplc="0C0A001B" w:tentative="1">
+      <w:start w:val="1"/>
+      <w:numFmt w:val="lowerRoman"/>
+      <w:lvlText w:val="%6."/>
+      <w:lvlJc w:val="right"/>
+      <w:pPr>
+        <w:ind w:left="4320" w:hanging="180"/>
+      </w:pPr>
+    </w:lvl>
+    <w:lvl w:ilvl="6" w:tplc="0C0A000F" w:tentative="1">
+      <w:start w:val="1"/>
+      <w:numFmt w:val="decimal"/>
+      <w:lvlText w:val="%7."/>
+      <w:lvlJc w:val="left"/>
+      <w:pPr>
+        <w:ind w:left="5040" w:hanging="360"/>
+      </w:pPr>
+    </w:lvl>
+    <w:lvl w:ilvl="7" w:tplc="0C0A0019" w:tentative="1">
+      <w:start w:val="1"/>
+      <w:numFmt w:val="lowerLetter"/>
+      <w:lvlText w:val="%8."/>
+      <w:lvlJc w:val="left"/>
+      <w:pPr>
+        <w:ind w:left="5760" w:hanging="360"/>
+      </w:pPr>
+    </w:lvl>
+    <w:lvl w:ilvl="8" w:tplc="0C0A001B" w:tentative="1">
+      <w:start w:val="1"/>
+      <w:numFmt w:val="lowerRoman"/>
+      <w:lvlText w:val="%9."/>
+      <w:lvlJc w:val="right"/>
+      <w:pPr>
+        <w:ind w:left="6480" w:hanging="180"/>
+      </w:pPr>
+    </w:lvl>
+  </w:abstractNum>
+  <w:abstractNum w:abstractNumId="2" w15:restartNumberingAfterBreak="0">
     <w:nsid w:val="30D800CB"/>
     <w:multiLevelType w:val="hybridMultilevel"/>
     <w:tmpl w:val="F6968EA0"/>
@@ -7958,7 +8481,7 @@
       </w:pPr>
     </w:lvl>
   </w:abstractNum>
-  <w:abstractNum w:abstractNumId="2" w15:restartNumberingAfterBreak="0">
+  <w:abstractNum w:abstractNumId="3" w15:restartNumberingAfterBreak="0">
     <w:nsid w:val="32D2639B"/>
     <w:multiLevelType w:val="hybridMultilevel"/>
     <w:tmpl w:val="D87A6EE6"/>
@@ -8047,7 +8570,7 @@
       </w:pPr>
     </w:lvl>
   </w:abstractNum>
-  <w:abstractNum w:abstractNumId="3" w15:restartNumberingAfterBreak="0">
+  <w:abstractNum w:abstractNumId="4" w15:restartNumberingAfterBreak="0">
     <w:nsid w:val="35D90A66"/>
     <w:multiLevelType w:val="hybridMultilevel"/>
     <w:tmpl w:val="DC40042A"/>
@@ -8136,7 +8659,7 @@
       </w:pPr>
     </w:lvl>
   </w:abstractNum>
-  <w:abstractNum w:abstractNumId="4" w15:restartNumberingAfterBreak="0">
+  <w:abstractNum w:abstractNumId="5" w15:restartNumberingAfterBreak="0">
     <w:nsid w:val="3CEC6269"/>
     <w:multiLevelType w:val="hybridMultilevel"/>
     <w:tmpl w:val="C5C8321E"/>
@@ -8225,7 +8748,7 @@
       </w:pPr>
     </w:lvl>
   </w:abstractNum>
-  <w:abstractNum w:abstractNumId="5" w15:restartNumberingAfterBreak="0">
+  <w:abstractNum w:abstractNumId="6" w15:restartNumberingAfterBreak="0">
     <w:nsid w:val="437B7C64"/>
     <w:multiLevelType w:val="multilevel"/>
     <w:tmpl w:val="9EEAEE6C"/>
@@ -8346,7 +8869,7 @@
       </w:rPr>
     </w:lvl>
   </w:abstractNum>
-  <w:abstractNum w:abstractNumId="6" w15:restartNumberingAfterBreak="0">
+  <w:abstractNum w:abstractNumId="7" w15:restartNumberingAfterBreak="0">
     <w:nsid w:val="479F4FA8"/>
     <w:multiLevelType w:val="hybridMultilevel"/>
     <w:tmpl w:val="839684EE"/>
@@ -8435,7 +8958,96 @@
       </w:pPr>
     </w:lvl>
   </w:abstractNum>
-  <w:abstractNum w:abstractNumId="7" w15:restartNumberingAfterBreak="0">
+  <w:abstractNum w:abstractNumId="8" w15:restartNumberingAfterBreak="0">
+    <w:nsid w:val="496A384F"/>
+    <w:multiLevelType w:val="hybridMultilevel"/>
+    <w:tmpl w:val="3F96DC38"/>
+    <w:lvl w:ilvl="0" w:tplc="0C0A000F">
+      <w:start w:val="1"/>
+      <w:numFmt w:val="decimal"/>
+      <w:lvlText w:val="%1."/>
+      <w:lvlJc w:val="left"/>
+      <w:pPr>
+        <w:ind w:left="720" w:hanging="360"/>
+      </w:pPr>
+      <w:rPr>
+        <w:rFonts w:hint="default"/>
+      </w:rPr>
+    </w:lvl>
+    <w:lvl w:ilvl="1" w:tplc="0C0A0019" w:tentative="1">
+      <w:start w:val="1"/>
+      <w:numFmt w:val="lowerLetter"/>
+      <w:lvlText w:val="%2."/>
+      <w:lvlJc w:val="left"/>
+      <w:pPr>
+        <w:ind w:left="1440" w:hanging="360"/>
+      </w:pPr>
+    </w:lvl>
+    <w:lvl w:ilvl="2" w:tplc="0C0A001B" w:tentative="1">
+      <w:start w:val="1"/>
+      <w:numFmt w:val="lowerRoman"/>
+      <w:lvlText w:val="%3."/>
+      <w:lvlJc w:val="right"/>
+      <w:pPr>
+        <w:ind w:left="2160" w:hanging="180"/>
+      </w:pPr>
+    </w:lvl>
+    <w:lvl w:ilvl="3" w:tplc="0C0A000F" w:tentative="1">
+      <w:start w:val="1"/>
+      <w:numFmt w:val="decimal"/>
+      <w:lvlText w:val="%4."/>
+      <w:lvlJc w:val="left"/>
+      <w:pPr>
+        <w:ind w:left="2880" w:hanging="360"/>
+      </w:pPr>
+    </w:lvl>
+    <w:lvl w:ilvl="4" w:tplc="0C0A0019" w:tentative="1">
+      <w:start w:val="1"/>
+      <w:numFmt w:val="lowerLetter"/>
+      <w:lvlText w:val="%5."/>
+      <w:lvlJc w:val="left"/>
+      <w:pPr>
+        <w:ind w:left="3600" w:hanging="360"/>
+      </w:pPr>
+    </w:lvl>
+    <w:lvl w:ilvl="5" w:tplc="0C0A001B" w:tentative="1">
+      <w:start w:val="1"/>
+      <w:numFmt w:val="lowerRoman"/>
+      <w:lvlText w:val="%6."/>
+      <w:lvlJc w:val="right"/>
+      <w:pPr>
+        <w:ind w:left="4320" w:hanging="180"/>
+      </w:pPr>
+    </w:lvl>
+    <w:lvl w:ilvl="6" w:tplc="0C0A000F" w:tentative="1">
+      <w:start w:val="1"/>
+      <w:numFmt w:val="decimal"/>
+      <w:lvlText w:val="%7."/>
+      <w:lvlJc w:val="left"/>
+      <w:pPr>
+        <w:ind w:left="5040" w:hanging="360"/>
+      </w:pPr>
+    </w:lvl>
+    <w:lvl w:ilvl="7" w:tplc="0C0A0019" w:tentative="1">
+      <w:start w:val="1"/>
+      <w:numFmt w:val="lowerLetter"/>
+      <w:lvlText w:val="%8."/>
+      <w:lvlJc w:val="left"/>
+      <w:pPr>
+        <w:ind w:left="5760" w:hanging="360"/>
+      </w:pPr>
+    </w:lvl>
+    <w:lvl w:ilvl="8" w:tplc="0C0A001B" w:tentative="1">
+      <w:start w:val="1"/>
+      <w:numFmt w:val="lowerRoman"/>
+      <w:lvlText w:val="%9."/>
+      <w:lvlJc w:val="right"/>
+      <w:pPr>
+        <w:ind w:left="6480" w:hanging="180"/>
+      </w:pPr>
+    </w:lvl>
+  </w:abstractNum>
+  <w:abstractNum w:abstractNumId="9" w15:restartNumberingAfterBreak="0">
     <w:nsid w:val="59751E6E"/>
     <w:multiLevelType w:val="hybridMultilevel"/>
     <w:tmpl w:val="29BA1A36"/>
@@ -8524,7 +9136,7 @@
       </w:pPr>
     </w:lvl>
   </w:abstractNum>
-  <w:abstractNum w:abstractNumId="8" w15:restartNumberingAfterBreak="0">
+  <w:abstractNum w:abstractNumId="10" w15:restartNumberingAfterBreak="0">
     <w:nsid w:val="5AEA03DE"/>
     <w:multiLevelType w:val="multilevel"/>
     <w:tmpl w:val="1706C55A"/>
@@ -8637,7 +9249,7 @@
       </w:rPr>
     </w:lvl>
   </w:abstractNum>
-  <w:abstractNum w:abstractNumId="9" w15:restartNumberingAfterBreak="0">
+  <w:abstractNum w:abstractNumId="11" w15:restartNumberingAfterBreak="0">
     <w:nsid w:val="64D516A2"/>
     <w:multiLevelType w:val="hybridMultilevel"/>
     <w:tmpl w:val="C3B457FC"/>
@@ -8726,7 +9338,7 @@
       </w:pPr>
     </w:lvl>
   </w:abstractNum>
-  <w:abstractNum w:abstractNumId="10" w15:restartNumberingAfterBreak="0">
+  <w:abstractNum w:abstractNumId="12" w15:restartNumberingAfterBreak="0">
     <w:nsid w:val="65F125B9"/>
     <w:multiLevelType w:val="hybridMultilevel"/>
     <w:tmpl w:val="E5D4A2B4"/>
@@ -8815,7 +9427,7 @@
       </w:pPr>
     </w:lvl>
   </w:abstractNum>
-  <w:abstractNum w:abstractNumId="11" w15:restartNumberingAfterBreak="0">
+  <w:abstractNum w:abstractNumId="13" w15:restartNumberingAfterBreak="0">
     <w:nsid w:val="68F963A3"/>
     <w:multiLevelType w:val="hybridMultilevel"/>
     <w:tmpl w:val="B6E27400"/>
@@ -8904,7 +9516,7 @@
       </w:pPr>
     </w:lvl>
   </w:abstractNum>
-  <w:abstractNum w:abstractNumId="12" w15:restartNumberingAfterBreak="0">
+  <w:abstractNum w:abstractNumId="14" w15:restartNumberingAfterBreak="0">
     <w:nsid w:val="6ADB13D2"/>
     <w:multiLevelType w:val="hybridMultilevel"/>
     <w:tmpl w:val="3F48F7CE"/>
@@ -8993,7 +9605,7 @@
       </w:pPr>
     </w:lvl>
   </w:abstractNum>
-  <w:abstractNum w:abstractNumId="13" w15:restartNumberingAfterBreak="0">
+  <w:abstractNum w:abstractNumId="15" w15:restartNumberingAfterBreak="0">
     <w:nsid w:val="76920B83"/>
     <w:multiLevelType w:val="multilevel"/>
     <w:tmpl w:val="8870A4EC"/>
@@ -9115,46 +9727,52 @@
     </w:lvl>
   </w:abstractNum>
   <w:num w:numId="1" w16cid:durableId="1134953705">
-    <w:abstractNumId w:val="7"/>
+    <w:abstractNumId w:val="9"/>
   </w:num>
   <w:num w:numId="2" w16cid:durableId="1879586201">
-    <w:abstractNumId w:val="1"/>
+    <w:abstractNumId w:val="2"/>
   </w:num>
   <w:num w:numId="3" w16cid:durableId="784229975">
-    <w:abstractNumId w:val="9"/>
+    <w:abstractNumId w:val="11"/>
   </w:num>
   <w:num w:numId="4" w16cid:durableId="781413548">
-    <w:abstractNumId w:val="4"/>
+    <w:abstractNumId w:val="5"/>
   </w:num>
   <w:num w:numId="5" w16cid:durableId="1318998768">
+    <w:abstractNumId w:val="15"/>
+  </w:num>
+  <w:num w:numId="6" w16cid:durableId="909653991">
     <w:abstractNumId w:val="13"/>
   </w:num>
-  <w:num w:numId="6" w16cid:durableId="909653991">
-    <w:abstractNumId w:val="11"/>
-  </w:num>
   <w:num w:numId="7" w16cid:durableId="1253079120">
-    <w:abstractNumId w:val="2"/>
+    <w:abstractNumId w:val="3"/>
   </w:num>
   <w:num w:numId="8" w16cid:durableId="1616711311">
-    <w:abstractNumId w:val="8"/>
+    <w:abstractNumId w:val="10"/>
   </w:num>
   <w:num w:numId="9" w16cid:durableId="1728602065">
     <w:abstractNumId w:val="0"/>
   </w:num>
   <w:num w:numId="10" w16cid:durableId="689988258">
+    <w:abstractNumId w:val="14"/>
+  </w:num>
+  <w:num w:numId="11" w16cid:durableId="1082603069">
     <w:abstractNumId w:val="12"/>
   </w:num>
-  <w:num w:numId="11" w16cid:durableId="1082603069">
-    <w:abstractNumId w:val="10"/>
-  </w:num>
   <w:num w:numId="12" w16cid:durableId="390466590">
-    <w:abstractNumId w:val="5"/>
+    <w:abstractNumId w:val="6"/>
   </w:num>
   <w:num w:numId="13" w16cid:durableId="1529563192">
-    <w:abstractNumId w:val="6"/>
+    <w:abstractNumId w:val="7"/>
   </w:num>
   <w:num w:numId="14" w16cid:durableId="1878663669">
-    <w:abstractNumId w:val="3"/>
+    <w:abstractNumId w:val="4"/>
+  </w:num>
+  <w:num w:numId="15" w16cid:durableId="1842769888">
+    <w:abstractNumId w:val="1"/>
+  </w:num>
+  <w:num w:numId="16" w16cid:durableId="851603974">
+    <w:abstractNumId w:val="8"/>
   </w:num>
 </w:numbering>
 </file>

</xml_diff>